<commit_message>
Agenda 2013_05_20 possibly concluded
</commit_message>
<xml_diff>
--- a/Docs/Meetings/2013_05_20.docx
+++ b/Docs/Meetings/2013_05_20.docx
@@ -181,13 +181,37 @@
         <w:rPr>
           <w:lang w:val="en-US"/>
         </w:rPr>
-        <w:t>Analyze the finish of the Requirements Analysis phase</w:t>
+        <w:t>Analyze</w:t>
+      </w:r>
+      <w:r>
+        <w:rPr>
+          <w:lang w:val="en-US"/>
+        </w:rPr>
+        <w:t xml:space="preserve"> alterations to</w:t>
       </w:r>
       <w:r>
         <w:rPr>
           <w:lang w:val="en-US"/>
         </w:rPr>
         <w:t xml:space="preserve"> </w:t>
+      </w:r>
+      <w:r>
+        <w:rPr>
+          <w:lang w:val="en-US"/>
+        </w:rPr>
+        <w:t xml:space="preserve">Software Development Plan, </w:t>
+      </w:r>
+      <w:r>
+        <w:rPr>
+          <w:lang w:val="en-US"/>
+        </w:rPr>
+        <w:t xml:space="preserve">the finish of the </w:t>
+      </w:r>
+      <w:r>
+        <w:rPr>
+          <w:lang w:val="en-US"/>
+        </w:rPr>
+        <w:t>Acceptance Tests and any concluded UI’s or software modules</w:t>
       </w:r>
     </w:p>
     <w:p>
@@ -252,6 +276,31 @@
         </w:rPr>
         <w:t xml:space="preserve">Time Keeper – </w:t>
       </w:r>
+      <w:proofErr w:type="spellStart"/>
+      <w:r>
+        <w:rPr>
+          <w:rFonts w:ascii="Trebuchet MS" w:eastAsia="Trebuchet MS" w:hAnsi="Trebuchet MS" w:cs="Trebuchet MS"/>
+          <w:lang w:val="en-US"/>
+        </w:rPr>
+        <w:t>Rui</w:t>
+      </w:r>
+      <w:proofErr w:type="spellEnd"/>
+      <w:r>
+        <w:rPr>
+          <w:rFonts w:ascii="Trebuchet MS" w:eastAsia="Trebuchet MS" w:hAnsi="Trebuchet MS" w:cs="Trebuchet MS"/>
+          <w:lang w:val="en-US"/>
+        </w:rPr>
+        <w:t xml:space="preserve"> </w:t>
+      </w:r>
+      <w:proofErr w:type="spellStart"/>
+      <w:r>
+        <w:rPr>
+          <w:rFonts w:ascii="Trebuchet MS" w:eastAsia="Trebuchet MS" w:hAnsi="Trebuchet MS" w:cs="Trebuchet MS"/>
+          <w:lang w:val="en-US"/>
+        </w:rPr>
+        <w:t>Ganhoto</w:t>
+      </w:r>
+      <w:proofErr w:type="spellEnd"/>
     </w:p>
     <w:p>
       <w:pPr>
@@ -271,6 +320,22 @@
         </w:rPr>
         <w:t xml:space="preserve">Note Keeper – </w:t>
       </w:r>
+      <w:r>
+        <w:rPr>
+          <w:rFonts w:ascii="Trebuchet MS" w:eastAsia="Trebuchet MS" w:hAnsi="Trebuchet MS" w:cs="Trebuchet MS"/>
+          <w:lang w:val="en-US"/>
+        </w:rPr>
+        <w:t xml:space="preserve">Filipe </w:t>
+      </w:r>
+      <w:proofErr w:type="spellStart"/>
+      <w:r>
+        <w:rPr>
+          <w:rFonts w:ascii="Trebuchet MS" w:eastAsia="Trebuchet MS" w:hAnsi="Trebuchet MS" w:cs="Trebuchet MS"/>
+          <w:lang w:val="en-US"/>
+        </w:rPr>
+        <w:t>Brandão</w:t>
+      </w:r>
+      <w:proofErr w:type="spellEnd"/>
     </w:p>
     <w:p>
       <w:pPr>
@@ -311,43 +376,7 @@
         <w:rPr>
           <w:lang w:val="en-US"/>
         </w:rPr>
-        <w:t xml:space="preserve">Analyze </w:t>
-      </w:r>
-      <w:r>
-        <w:rPr>
-          <w:lang w:val="en-US"/>
-        </w:rPr>
-        <w:t>the Acceptance Tests</w:t>
-      </w:r>
-      <w:r>
-        <w:rPr>
-          <w:lang w:val="en-US"/>
-        </w:rPr>
-        <w:t xml:space="preserve"> </w:t>
-      </w:r>
-      <w:r>
-        <w:rPr>
-          <w:lang w:val="en-US"/>
-        </w:rPr>
-        <w:t>[</w:t>
-      </w:r>
-      <w:r>
-        <w:rPr>
-          <w:lang w:val="en-US"/>
-        </w:rPr>
-        <w:t>10</w:t>
-      </w:r>
-      <w:r>
-        <w:rPr>
-          <w:lang w:val="en-US"/>
-        </w:rPr>
-        <w:t xml:space="preserve"> min];</w:t>
-      </w:r>
-      <w:r>
-        <w:rPr>
-          <w:lang w:val="en-US"/>
-        </w:rPr>
-        <w:t xml:space="preserve"> </w:t>
+        <w:t>Analyze alterations to SDP [10 min]</w:t>
       </w:r>
     </w:p>
     <w:p>
@@ -365,7 +394,13 @@
         <w:rPr>
           <w:lang w:val="en-US"/>
         </w:rPr>
-        <w:t>Analyze</w:t>
+        <w:t xml:space="preserve">Analyze </w:t>
+      </w:r>
+      <w:r>
+        <w:rPr>
+          <w:lang w:val="en-US"/>
+        </w:rPr>
+        <w:t>the Acceptance Tests</w:t>
       </w:r>
       <w:r>
         <w:rPr>
@@ -377,25 +412,25 @@
         <w:rPr>
           <w:lang w:val="en-US"/>
         </w:rPr>
-        <w:t>concluded UI’s</w:t>
-      </w:r>
-      <w:r>
-        <w:rPr>
-          <w:lang w:val="en-US"/>
-        </w:rPr>
-        <w:t xml:space="preserve"> [</w:t>
-      </w:r>
-      <w:r>
-        <w:rPr>
-          <w:lang w:val="en-US"/>
-        </w:rPr>
-        <w:t>1</w:t>
-      </w:r>
-      <w:r>
-        <w:rPr>
-          <w:lang w:val="en-US"/>
-        </w:rPr>
-        <w:t>5 min];</w:t>
+        <w:t>[</w:t>
+      </w:r>
+      <w:r>
+        <w:rPr>
+          <w:lang w:val="en-US"/>
+        </w:rPr>
+        <w:t>10</w:t>
+      </w:r>
+      <w:r>
+        <w:rPr>
+          <w:lang w:val="en-US"/>
+        </w:rPr>
+        <w:t xml:space="preserve"> min];</w:t>
+      </w:r>
+      <w:r>
+        <w:rPr>
+          <w:lang w:val="en-US"/>
+        </w:rPr>
+        <w:t xml:space="preserve"> </w:t>
       </w:r>
     </w:p>
     <w:p>
@@ -413,25 +448,51 @@
         <w:rPr>
           <w:lang w:val="en-US"/>
         </w:rPr>
-        <w:t>Individual tasks a</w:t>
-      </w:r>
-      <w:r>
-        <w:rPr>
-          <w:lang w:val="en-US"/>
-        </w:rPr>
-        <w:t>nd commitments to the project [5</w:t>
-      </w:r>
-      <w:r>
-        <w:rPr>
-          <w:lang w:val="en-US"/>
-        </w:rPr>
-        <w:t xml:space="preserve"> min]</w:t>
-      </w:r>
-      <w:r>
-        <w:rPr>
-          <w:lang w:val="en-US"/>
-        </w:rPr>
-        <w:t>;</w:t>
+        <w:t>Analyze</w:t>
+      </w:r>
+      <w:r>
+        <w:rPr>
+          <w:lang w:val="en-US"/>
+        </w:rPr>
+        <w:t xml:space="preserve"> </w:t>
+      </w:r>
+      <w:r>
+        <w:rPr>
+          <w:lang w:val="en-US"/>
+        </w:rPr>
+        <w:t>concluded UI’s</w:t>
+      </w:r>
+      <w:r>
+        <w:rPr>
+          <w:lang w:val="en-US"/>
+        </w:rPr>
+        <w:t xml:space="preserve"> or software modules</w:t>
+      </w:r>
+      <w:bookmarkStart w:id="0" w:name="_GoBack"/>
+      <w:bookmarkEnd w:id="0"/>
+      <w:r>
+        <w:rPr>
+          <w:lang w:val="en-US"/>
+        </w:rPr>
+        <w:t xml:space="preserve"> [</w:t>
+      </w:r>
+      <w:r>
+        <w:rPr>
+          <w:lang w:val="en-US"/>
+        </w:rPr>
+        <w:t>1</w:t>
+      </w:r>
+      <w:r>
+        <w:rPr>
+          <w:lang w:val="en-US"/>
+        </w:rPr>
+        <w:t>0</w:t>
+      </w:r>
+      <w:r>
+        <w:rPr>
+          <w:lang w:val="en-US"/>
+        </w:rPr>
+        <w:t xml:space="preserve"> min];</w:t>
       </w:r>
     </w:p>
     <w:p>
@@ -449,6 +510,42 @@
         <w:rPr>
           <w:lang w:val="en-US"/>
         </w:rPr>
+        <w:t>Individual tasks a</w:t>
+      </w:r>
+      <w:r>
+        <w:rPr>
+          <w:lang w:val="en-US"/>
+        </w:rPr>
+        <w:t>nd commitments to the project [5</w:t>
+      </w:r>
+      <w:r>
+        <w:rPr>
+          <w:lang w:val="en-US"/>
+        </w:rPr>
+        <w:t xml:space="preserve"> min]</w:t>
+      </w:r>
+      <w:r>
+        <w:rPr>
+          <w:lang w:val="en-US"/>
+        </w:rPr>
+        <w:t>;</w:t>
+      </w:r>
+    </w:p>
+    <w:p>
+      <w:pPr>
+        <w:numPr>
+          <w:ilvl w:val="0"/>
+          <w:numId w:val="1"/>
+        </w:numPr>
+        <w:ind w:hanging="359"/>
+        <w:rPr>
+          <w:lang w:val="en-US"/>
+        </w:rPr>
+      </w:pPr>
+      <w:r>
+        <w:rPr>
+          <w:lang w:val="en-US"/>
+        </w:rPr>
         <w:t>Goals for next week and any other business [</w:t>
       </w:r>
       <w:r>
@@ -969,6 +1066,7 @@
         <w:rPr>
           <w:lang w:val="en-US"/>
         </w:rPr>
+        <w:lastRenderedPageBreak/>
         <w:tab/>
         <w:t>AI13 – Ready for review Project Assessment and Control Process – DS &amp; RG –</w:t>
       </w:r>
@@ -993,7 +1091,6 @@
         <w:rPr>
           <w:lang w:val="en-US"/>
         </w:rPr>
-        <w:lastRenderedPageBreak/>
         <w:t>AI14 – Start Verification &amp; Validation Process – JG &amp; JM –</w:t>
       </w:r>
       <w:r>
@@ -1643,8 +1740,20 @@
         </w:rPr>
         <w:t xml:space="preserve">:00; Moderator: </w:t>
       </w:r>
-      <w:bookmarkStart w:id="0" w:name="_GoBack"/>
-      <w:bookmarkEnd w:id="0"/>
+      <w:r>
+        <w:rPr>
+          <w:lang w:val="en-US"/>
+        </w:rPr>
+        <w:t xml:space="preserve">João </w:t>
+      </w:r>
+      <w:proofErr w:type="spellStart"/>
+      <w:r>
+        <w:rPr>
+          <w:lang w:val="en-US"/>
+        </w:rPr>
+        <w:t>Girão</w:t>
+      </w:r>
+      <w:proofErr w:type="spellEnd"/>
     </w:p>
     <w:sectPr>
       <w:headerReference w:type="default" r:id="rId8"/>
@@ -1732,15 +1841,7 @@
         <w:sz w:val="28"/>
         <w:lang w:val="en-US"/>
       </w:rPr>
-      <w:t>20</w:t>
-    </w:r>
-    <w:r>
-      <w:rPr>
-        <w:b/>
-        <w:sz w:val="28"/>
-        <w:lang w:val="en-US"/>
-      </w:rPr>
-      <w:t>/05</w:t>
+      <w:t>20/05</w:t>
     </w:r>
     <w:r>
       <w:rPr>
@@ -1821,13 +1922,7 @@
       <w:rPr>
         <w:lang w:val="en-US"/>
       </w:rPr>
-      <w:t xml:space="preserve">: </w:t>
-    </w:r>
-    <w:r>
-      <w:rPr>
-        <w:lang w:val="en-US"/>
-      </w:rPr>
-      <w:t>DS</w:t>
+      <w:t>: DS</w:t>
     </w:r>
     <w:r>
       <w:rPr>
@@ -4588,7 +4683,7 @@
 </file>
 
 <file path=customXml/itemProps1.xml><?xml version="1.0" encoding="utf-8"?>
-<ds:datastoreItem xmlns:ds="http://schemas.openxmlformats.org/officeDocument/2006/customXml" ds:itemID="{E6827871-D26F-4166-9ED3-E85288D6D441}">
+<ds:datastoreItem xmlns:ds="http://schemas.openxmlformats.org/officeDocument/2006/customXml" ds:itemID="{0D10F15A-07A7-4C51-A6F7-FA9CB2DE4A0F}">
   <ds:schemaRefs>
     <ds:schemaRef ds:uri="http://schemas.openxmlformats.org/officeDocument/2006/bibliography"/>
   </ds:schemaRefs>

</xml_diff>

<commit_message>
acta e notas da code inspection
</commit_message>
<xml_diff>
--- a/Docs/Meetings/2013_05_20.docx
+++ b/Docs/Meetings/2013_05_20.docx
@@ -99,8 +99,6 @@
         </w:rPr>
         <w:t>20</w:t>
       </w:r>
-      <w:bookmarkStart w:id="0" w:name="_GoBack"/>
-      <w:bookmarkEnd w:id="0"/>
       <w:r>
         <w:rPr>
           <w:lang w:val="en-US"/>
@@ -327,17 +325,8 @@
           <w:rFonts w:ascii="Trebuchet MS" w:eastAsia="Trebuchet MS" w:hAnsi="Trebuchet MS" w:cs="Trebuchet MS"/>
           <w:lang w:val="en-US"/>
         </w:rPr>
-        <w:t xml:space="preserve">Filipe </w:t>
-      </w:r>
-      <w:proofErr w:type="spellStart"/>
-      <w:r>
-        <w:rPr>
-          <w:rFonts w:ascii="Trebuchet MS" w:eastAsia="Trebuchet MS" w:hAnsi="Trebuchet MS" w:cs="Trebuchet MS"/>
-          <w:lang w:val="en-US"/>
-        </w:rPr>
-        <w:t>Brandão</w:t>
-      </w:r>
-      <w:proofErr w:type="spellEnd"/>
+        <w:t>Filipe Brandão</w:t>
+      </w:r>
     </w:p>
     <w:p>
       <w:pPr>
@@ -600,6 +589,492 @@
     </w:p>
     <w:p>
       <w:pPr>
+        <w:pStyle w:val="PargrafodaLista"/>
+        <w:numPr>
+          <w:ilvl w:val="0"/>
+          <w:numId w:val="16"/>
+        </w:numPr>
+      </w:pPr>
+      <w:proofErr w:type="spellStart"/>
+      <w:r>
+        <w:t>Test</w:t>
+      </w:r>
+      <w:proofErr w:type="spellEnd"/>
+      <w:r>
+        <w:t xml:space="preserve"> </w:t>
+      </w:r>
+      <w:proofErr w:type="spellStart"/>
+      <w:r>
+        <w:t>Plan</w:t>
+      </w:r>
+      <w:proofErr w:type="spellEnd"/>
+    </w:p>
+    <w:p>
+      <w:pPr>
+        <w:pStyle w:val="PargrafodaLista"/>
+        <w:numPr>
+          <w:ilvl w:val="1"/>
+          <w:numId w:val="16"/>
+        </w:numPr>
+        <w:spacing w:after="160" w:line="259" w:lineRule="auto"/>
+        <w:rPr>
+          <w:lang w:val="en-US"/>
+        </w:rPr>
+      </w:pPr>
+      <w:r>
+        <w:rPr>
+          <w:lang w:val="en-US"/>
+        </w:rPr>
+        <w:t>Test T4 – How the user open the configuration window??</w:t>
+      </w:r>
+    </w:p>
+    <w:p>
+      <w:pPr>
+        <w:pStyle w:val="PargrafodaLista"/>
+        <w:numPr>
+          <w:ilvl w:val="1"/>
+          <w:numId w:val="16"/>
+        </w:numPr>
+        <w:spacing w:after="160" w:line="259" w:lineRule="auto"/>
+        <w:rPr>
+          <w:lang w:val="en-US"/>
+        </w:rPr>
+      </w:pPr>
+      <w:r>
+        <w:rPr>
+          <w:lang w:val="en-US"/>
+        </w:rPr>
+        <w:t>Test T4 - “</w:t>
+      </w:r>
+      <w:r>
+        <w:rPr>
+          <w:lang w:val="en-US"/>
+        </w:rPr>
+        <w:t>Cancel Edition</w:t>
+      </w:r>
+      <w:r>
+        <w:rPr>
+          <w:lang w:val="en-US"/>
+        </w:rPr>
+        <w:t>” should be</w:t>
+      </w:r>
+      <w:r>
+        <w:rPr>
+          <w:lang w:val="en-US"/>
+        </w:rPr>
+        <w:t xml:space="preserve"> </w:t>
+      </w:r>
+      <w:r>
+        <w:rPr>
+          <w:lang w:val="en-US"/>
+        </w:rPr>
+        <w:t>“</w:t>
+      </w:r>
+      <w:r>
+        <w:rPr>
+          <w:lang w:val="en-US"/>
+        </w:rPr>
+        <w:t>Cancel Configuration</w:t>
+      </w:r>
+      <w:r>
+        <w:rPr>
+          <w:lang w:val="en-US"/>
+        </w:rPr>
+        <w:t>”</w:t>
+      </w:r>
+    </w:p>
+    <w:p>
+      <w:pPr>
+        <w:pStyle w:val="PargrafodaLista"/>
+        <w:numPr>
+          <w:ilvl w:val="1"/>
+          <w:numId w:val="16"/>
+        </w:numPr>
+        <w:spacing w:after="160" w:line="259" w:lineRule="auto"/>
+        <w:rPr>
+          <w:lang w:val="en-US"/>
+        </w:rPr>
+      </w:pPr>
+      <w:r>
+        <w:rPr>
+          <w:lang w:val="en-US"/>
+        </w:rPr>
+        <w:t>Tests should specify the action (how to do it)</w:t>
+      </w:r>
+    </w:p>
+    <w:p>
+      <w:pPr>
+        <w:pStyle w:val="PargrafodaLista"/>
+        <w:numPr>
+          <w:ilvl w:val="1"/>
+          <w:numId w:val="16"/>
+        </w:numPr>
+        <w:spacing w:after="160" w:line="259" w:lineRule="auto"/>
+        <w:rPr>
+          <w:lang w:val="en-US"/>
+        </w:rPr>
+      </w:pPr>
+      <w:r>
+        <w:rPr>
+          <w:lang w:val="en-US"/>
+        </w:rPr>
+        <w:t xml:space="preserve">Test T4 </w:t>
+      </w:r>
+      <w:r>
+        <w:rPr>
+          <w:lang w:val="en-US"/>
+        </w:rPr>
+        <w:t xml:space="preserve">Result -&gt; </w:t>
+      </w:r>
+      <w:proofErr w:type="gramStart"/>
+      <w:r>
+        <w:rPr>
+          <w:lang w:val="en-US"/>
+        </w:rPr>
+        <w:t>How</w:t>
+      </w:r>
+      <w:proofErr w:type="gramEnd"/>
+      <w:r>
+        <w:rPr>
+          <w:lang w:val="en-US"/>
+        </w:rPr>
+        <w:t xml:space="preserve"> do I know that it is complete?? Must be “The window closed”.</w:t>
+      </w:r>
+    </w:p>
+    <w:p>
+      <w:pPr>
+        <w:pStyle w:val="PargrafodaLista"/>
+        <w:numPr>
+          <w:ilvl w:val="1"/>
+          <w:numId w:val="16"/>
+        </w:numPr>
+        <w:spacing w:after="160" w:line="259" w:lineRule="auto"/>
+        <w:rPr>
+          <w:lang w:val="en-US"/>
+        </w:rPr>
+      </w:pPr>
+      <w:r>
+        <w:rPr>
+          <w:lang w:val="en-US"/>
+        </w:rPr>
+        <w:t>The steps should be clear for any tester.</w:t>
+      </w:r>
+      <w:r>
+        <w:rPr>
+          <w:lang w:val="en-US"/>
+        </w:rPr>
+        <w:t xml:space="preserve"> ”</w:t>
+      </w:r>
+      <w:r>
+        <w:rPr>
+          <w:lang w:val="en-US"/>
+        </w:rPr>
+        <w:t>Go here, click this button,</w:t>
+      </w:r>
+      <w:r>
+        <w:rPr>
+          <w:lang w:val="en-US"/>
+        </w:rPr>
+        <w:t xml:space="preserve"> </w:t>
+      </w:r>
+      <w:r>
+        <w:rPr>
+          <w:lang w:val="en-US"/>
+        </w:rPr>
+        <w:t>…</w:t>
+      </w:r>
+      <w:r>
+        <w:rPr>
+          <w:lang w:val="en-US"/>
+        </w:rPr>
+        <w:t>”</w:t>
+      </w:r>
+    </w:p>
+    <w:p>
+      <w:pPr>
+        <w:pStyle w:val="PargrafodaLista"/>
+        <w:numPr>
+          <w:ilvl w:val="1"/>
+          <w:numId w:val="16"/>
+        </w:numPr>
+        <w:spacing w:after="160" w:line="259" w:lineRule="auto"/>
+        <w:rPr>
+          <w:lang w:val="en-US"/>
+        </w:rPr>
+      </w:pPr>
+      <w:r>
+        <w:rPr>
+          <w:lang w:val="en-US"/>
+        </w:rPr>
+        <w:t>Make the tests more clear.</w:t>
+      </w:r>
+    </w:p>
+    <w:p>
+      <w:pPr>
+        <w:pStyle w:val="PargrafodaLista"/>
+        <w:numPr>
+          <w:ilvl w:val="1"/>
+          <w:numId w:val="16"/>
+        </w:numPr>
+        <w:spacing w:after="160" w:line="259" w:lineRule="auto"/>
+        <w:rPr>
+          <w:lang w:val="en-US"/>
+        </w:rPr>
+      </w:pPr>
+      <w:r>
+        <w:rPr>
+          <w:lang w:val="en-US"/>
+        </w:rPr>
+        <w:t xml:space="preserve">For the usability tests </w:t>
+      </w:r>
+      <w:r>
+        <w:rPr>
+          <w:lang w:val="en-US"/>
+        </w:rPr>
+        <w:t>-&gt; Create a sequence of actions</w:t>
+      </w:r>
+    </w:p>
+    <w:p>
+      <w:pPr>
+        <w:pStyle w:val="PargrafodaLista"/>
+        <w:numPr>
+          <w:ilvl w:val="1"/>
+          <w:numId w:val="16"/>
+        </w:numPr>
+        <w:spacing w:after="160" w:line="259" w:lineRule="auto"/>
+        <w:rPr>
+          <w:lang w:val="en-US"/>
+        </w:rPr>
+      </w:pPr>
+      <w:r>
+        <w:rPr>
+          <w:lang w:val="en-US"/>
+        </w:rPr>
+        <w:t xml:space="preserve">During the usability test we should ask the user to </w:t>
+      </w:r>
+      <w:r>
+        <w:rPr>
+          <w:lang w:val="en-US"/>
+        </w:rPr>
+        <w:t xml:space="preserve">explain what </w:t>
+      </w:r>
+      <w:r>
+        <w:rPr>
+          <w:lang w:val="en-US"/>
+        </w:rPr>
+        <w:t xml:space="preserve">he is </w:t>
+      </w:r>
+      <w:r>
+        <w:rPr>
+          <w:lang w:val="en-US"/>
+        </w:rPr>
+        <w:t xml:space="preserve">doing. </w:t>
+      </w:r>
+      <w:r>
+        <w:rPr>
+          <w:lang w:val="en-US"/>
+        </w:rPr>
+        <w:t xml:space="preserve">We need to  </w:t>
+      </w:r>
+      <w:r>
+        <w:rPr>
+          <w:u w:val="single"/>
+          <w:lang w:val="en-US"/>
+        </w:rPr>
+        <w:t>o</w:t>
+      </w:r>
+      <w:r>
+        <w:rPr>
+          <w:u w:val="single"/>
+          <w:lang w:val="en-US"/>
+        </w:rPr>
+        <w:t>bserve</w:t>
+      </w:r>
+      <w:r>
+        <w:rPr>
+          <w:lang w:val="en-US"/>
+        </w:rPr>
+        <w:t xml:space="preserve"> and take notes</w:t>
+      </w:r>
+    </w:p>
+    <w:p>
+      <w:pPr>
+        <w:pStyle w:val="PargrafodaLista"/>
+        <w:numPr>
+          <w:ilvl w:val="1"/>
+          <w:numId w:val="16"/>
+        </w:numPr>
+        <w:spacing w:after="160" w:line="259" w:lineRule="auto"/>
+        <w:rPr>
+          <w:lang w:val="en-US"/>
+        </w:rPr>
+      </w:pPr>
+      <w:r>
+        <w:rPr>
+          <w:lang w:val="en-US"/>
+        </w:rPr>
+        <w:t xml:space="preserve">Why the test order isn’t </w:t>
+      </w:r>
+      <w:r>
+        <w:rPr>
+          <w:lang w:val="en-US"/>
+        </w:rPr>
+        <w:t>consecutive</w:t>
+      </w:r>
+      <w:r>
+        <w:rPr>
+          <w:lang w:val="en-US"/>
+        </w:rPr>
+        <w:t>?? T1 -&gt; T2 –&gt; T3 instead of T6 -&gt; T12-&gt;T1</w:t>
+      </w:r>
+    </w:p>
+    <w:p>
+      <w:pPr>
+        <w:pStyle w:val="PargrafodaLista"/>
+        <w:numPr>
+          <w:ilvl w:val="0"/>
+          <w:numId w:val="16"/>
+        </w:numPr>
+      </w:pPr>
+      <w:proofErr w:type="gramStart"/>
+      <w:r>
+        <w:t>Software</w:t>
+      </w:r>
+      <w:proofErr w:type="gramEnd"/>
+      <w:r>
+        <w:t xml:space="preserve"> </w:t>
+      </w:r>
+      <w:proofErr w:type="spellStart"/>
+      <w:r>
+        <w:t>User</w:t>
+      </w:r>
+      <w:proofErr w:type="spellEnd"/>
+      <w:r>
+        <w:t xml:space="preserve"> Interfaces</w:t>
+      </w:r>
+    </w:p>
+    <w:p>
+      <w:pPr>
+        <w:pStyle w:val="PargrafodaLista"/>
+        <w:numPr>
+          <w:ilvl w:val="1"/>
+          <w:numId w:val="16"/>
+        </w:numPr>
+        <w:spacing w:after="160" w:line="259" w:lineRule="auto"/>
+        <w:rPr>
+          <w:lang w:val="en-US"/>
+        </w:rPr>
+      </w:pPr>
+      <w:r>
+        <w:rPr>
+          <w:lang w:val="en-US"/>
+        </w:rPr>
+        <w:t xml:space="preserve">The </w:t>
+      </w:r>
+      <w:proofErr w:type="spellStart"/>
+      <w:r>
+        <w:rPr>
+          <w:lang w:val="en-US"/>
+        </w:rPr>
+        <w:t>redimension</w:t>
+      </w:r>
+      <w:proofErr w:type="spellEnd"/>
+      <w:r>
+        <w:rPr>
+          <w:lang w:val="en-US"/>
+        </w:rPr>
+        <w:t xml:space="preserve"> icon is visible below the main window!</w:t>
+      </w:r>
+    </w:p>
+    <w:p>
+      <w:pPr>
+        <w:pStyle w:val="PargrafodaLista"/>
+        <w:numPr>
+          <w:ilvl w:val="1"/>
+          <w:numId w:val="16"/>
+        </w:numPr>
+        <w:spacing w:after="160" w:line="259" w:lineRule="auto"/>
+        <w:rPr>
+          <w:lang w:val="en-US"/>
+        </w:rPr>
+      </w:pPr>
+      <w:r>
+        <w:rPr>
+          <w:lang w:val="en-US"/>
+        </w:rPr>
+        <w:t xml:space="preserve">Task </w:t>
+      </w:r>
+      <w:proofErr w:type="gramStart"/>
+      <w:r>
+        <w:rPr>
+          <w:lang w:val="en-US"/>
+        </w:rPr>
+        <w:t>list :</w:t>
+      </w:r>
+      <w:proofErr w:type="gramEnd"/>
+      <w:r>
+        <w:rPr>
+          <w:lang w:val="en-US"/>
+        </w:rPr>
+        <w:t xml:space="preserve"> “Active” checkbox should be changed to “Inactive”. </w:t>
+      </w:r>
+    </w:p>
+    <w:p>
+      <w:pPr>
+        <w:pStyle w:val="PargrafodaLista"/>
+        <w:numPr>
+          <w:ilvl w:val="0"/>
+          <w:numId w:val="16"/>
+        </w:numPr>
+        <w:rPr>
+          <w:lang w:val="en-US"/>
+        </w:rPr>
+      </w:pPr>
+      <w:r>
+        <w:rPr>
+          <w:lang w:val="en-US"/>
+        </w:rPr>
+        <w:t>E</w:t>
+      </w:r>
+      <w:r>
+        <w:rPr>
+          <w:lang w:val="en-US"/>
+        </w:rPr>
+        <w:t xml:space="preserve">arned </w:t>
+      </w:r>
+      <w:r>
+        <w:rPr>
+          <w:lang w:val="en-US"/>
+        </w:rPr>
+        <w:t>V</w:t>
+      </w:r>
+      <w:r>
+        <w:rPr>
+          <w:lang w:val="en-US"/>
+        </w:rPr>
+        <w:t>alue</w:t>
+      </w:r>
+    </w:p>
+    <w:p>
+      <w:pPr>
+        <w:pStyle w:val="PargrafodaLista"/>
+        <w:numPr>
+          <w:ilvl w:val="1"/>
+          <w:numId w:val="16"/>
+        </w:numPr>
+        <w:rPr>
+          <w:lang w:val="en-US"/>
+        </w:rPr>
+      </w:pPr>
+      <w:r>
+        <w:rPr>
+          <w:lang w:val="en-US"/>
+        </w:rPr>
+        <w:t>Why the actual cost is so low compared to the planned /earned??</w:t>
+      </w:r>
+    </w:p>
+    <w:p>
+      <w:pPr>
         <w:rPr>
           <w:b/>
           <w:lang w:val="en-US"/>
@@ -752,6 +1227,7 @@
           <w:color w:val="auto"/>
           <w:lang w:val="en-US"/>
         </w:rPr>
+        <w:lastRenderedPageBreak/>
         <w:tab/>
         <w:t xml:space="preserve">AI4 – Build first draft of project Vision and Scope – JG – </w:t>
       </w:r>
@@ -1066,7 +1542,6 @@
         <w:rPr>
           <w:lang w:val="en-US"/>
         </w:rPr>
-        <w:lastRenderedPageBreak/>
         <w:tab/>
         <w:t>AI13 – Ready for review Project Assessment and Control Process – DS &amp; RG –</w:t>
       </w:r>
@@ -1080,7 +1555,7 @@
     </w:p>
     <w:p>
       <w:pPr>
-        <w:pStyle w:val="ListParagraph"/>
+        <w:pStyle w:val="PargrafodaLista"/>
         <w:spacing w:after="200"/>
         <w:jc w:val="both"/>
         <w:rPr>
@@ -1167,7 +1642,7 @@
     </w:p>
     <w:p>
       <w:pPr>
-        <w:pStyle w:val="ListParagraph"/>
+        <w:pStyle w:val="PargrafodaLista"/>
         <w:spacing w:after="200"/>
         <w:jc w:val="both"/>
         <w:rPr>
@@ -1190,7 +1665,7 @@
     </w:p>
     <w:p>
       <w:pPr>
-        <w:pStyle w:val="ListParagraph"/>
+        <w:pStyle w:val="PargrafodaLista"/>
         <w:spacing w:after="200"/>
         <w:jc w:val="both"/>
         <w:rPr>
@@ -1249,7 +1724,7 @@
     </w:p>
     <w:p>
       <w:pPr>
-        <w:pStyle w:val="ListParagraph"/>
+        <w:pStyle w:val="PargrafodaLista"/>
         <w:spacing w:after="200"/>
         <w:jc w:val="both"/>
         <w:rPr>
@@ -1284,7 +1759,7 @@
     </w:p>
     <w:p>
       <w:pPr>
-        <w:pStyle w:val="ListParagraph"/>
+        <w:pStyle w:val="PargrafodaLista"/>
         <w:spacing w:after="200"/>
         <w:jc w:val="both"/>
         <w:rPr>
@@ -1307,7 +1782,7 @@
     </w:p>
     <w:p>
       <w:pPr>
-        <w:pStyle w:val="ListParagraph"/>
+        <w:pStyle w:val="PargrafodaLista"/>
         <w:spacing w:after="200"/>
         <w:jc w:val="both"/>
         <w:rPr>
@@ -1336,7 +1811,7 @@
     </w:p>
     <w:p>
       <w:pPr>
-        <w:pStyle w:val="ListParagraph"/>
+        <w:pStyle w:val="PargrafodaLista"/>
         <w:spacing w:after="200"/>
         <w:jc w:val="both"/>
         <w:rPr>
@@ -1359,7 +1834,7 @@
     </w:p>
     <w:p>
       <w:pPr>
-        <w:pStyle w:val="ListParagraph"/>
+        <w:pStyle w:val="PargrafodaLista"/>
         <w:spacing w:after="200"/>
         <w:jc w:val="both"/>
         <w:rPr>
@@ -1382,7 +1857,7 @@
     </w:p>
     <w:p>
       <w:pPr>
-        <w:pStyle w:val="ListParagraph"/>
+        <w:pStyle w:val="PargrafodaLista"/>
         <w:spacing w:after="240"/>
         <w:rPr>
           <w:lang w:val="en-US"/>
@@ -1434,7 +1909,7 @@
     </w:p>
     <w:p>
       <w:pPr>
-        <w:pStyle w:val="ListParagraph"/>
+        <w:pStyle w:val="PargrafodaLista"/>
         <w:spacing w:after="240"/>
         <w:rPr>
           <w:lang w:val="en-US"/>
@@ -1456,7 +1931,7 @@
     </w:p>
     <w:p>
       <w:pPr>
-        <w:pStyle w:val="ListParagraph"/>
+        <w:pStyle w:val="PargrafodaLista"/>
         <w:spacing w:after="240"/>
         <w:rPr>
           <w:lang w:val="en-US"/>
@@ -1485,7 +1960,7 @@
     </w:p>
     <w:p>
       <w:pPr>
-        <w:pStyle w:val="ListParagraph"/>
+        <w:pStyle w:val="PargrafodaLista"/>
         <w:spacing w:after="240"/>
         <w:rPr>
           <w:lang w:val="en-US"/>
@@ -1507,7 +1982,7 @@
     </w:p>
     <w:p>
       <w:pPr>
-        <w:pStyle w:val="ListParagraph"/>
+        <w:pStyle w:val="PargrafodaLista"/>
         <w:spacing w:after="240"/>
         <w:rPr>
           <w:b/>
@@ -1530,7 +2005,7 @@
     </w:p>
     <w:p>
       <w:pPr>
-        <w:pStyle w:val="ListParagraph"/>
+        <w:pStyle w:val="PargrafodaLista"/>
         <w:spacing w:after="240"/>
         <w:rPr>
           <w:b/>
@@ -1565,7 +2040,7 @@
     </w:p>
     <w:p>
       <w:pPr>
-        <w:pStyle w:val="ListParagraph"/>
+        <w:pStyle w:val="PargrafodaLista"/>
         <w:spacing w:after="240"/>
         <w:rPr>
           <w:lang w:val="en-US"/>
@@ -1590,10 +2065,16 @@
         </w:rPr>
         <w:t>Finish database module – RG</w:t>
       </w:r>
-    </w:p>
-    <w:p>
-      <w:pPr>
-        <w:pStyle w:val="ListParagraph"/>
+      <w:r>
+        <w:rPr>
+          <w:lang w:val="en-US"/>
+        </w:rPr>
+        <w:t xml:space="preserve"> - Done</w:t>
+      </w:r>
+    </w:p>
+    <w:p>
+      <w:pPr>
+        <w:pStyle w:val="PargrafodaLista"/>
         <w:spacing w:after="240"/>
         <w:rPr>
           <w:lang w:val="en-US"/>
@@ -1617,10 +2098,16 @@
         </w:rPr>
         <w:t xml:space="preserve"> &amp; JM</w:t>
       </w:r>
-    </w:p>
-    <w:p>
-      <w:pPr>
-        <w:pStyle w:val="ListParagraph"/>
+      <w:r>
+        <w:rPr>
+          <w:lang w:val="en-US"/>
+        </w:rPr>
+        <w:t xml:space="preserve"> – Almost Done</w:t>
+      </w:r>
+    </w:p>
+    <w:p>
+      <w:pPr>
+        <w:pStyle w:val="PargrafodaLista"/>
         <w:spacing w:after="240"/>
         <w:rPr>
           <w:lang w:val="en-US"/>
@@ -1668,6 +2155,147 @@
         </w:rPr>
         <w:t xml:space="preserve"> &amp; JG &amp; MO</w:t>
       </w:r>
+      <w:r>
+        <w:rPr>
+          <w:lang w:val="en-US"/>
+        </w:rPr>
+        <w:t xml:space="preserve"> </w:t>
+      </w:r>
+      <w:r>
+        <w:rPr>
+          <w:lang w:val="en-US"/>
+        </w:rPr>
+        <w:t>&amp; CM &amp; FB &amp; JM</w:t>
+      </w:r>
+      <w:r>
+        <w:rPr>
+          <w:lang w:val="en-US"/>
+        </w:rPr>
+        <w:t>– Almost Done</w:t>
+      </w:r>
+    </w:p>
+    <w:p>
+      <w:pPr>
+        <w:pStyle w:val="PargrafodaLista"/>
+        <w:spacing w:after="240"/>
+        <w:rPr>
+          <w:lang w:val="en-US"/>
+        </w:rPr>
+      </w:pPr>
+      <w:r>
+        <w:rPr>
+          <w:lang w:val="en-US"/>
+        </w:rPr>
+        <w:t>AI34 – Code Inspection Preparation and Meeting – Team - Done</w:t>
+      </w:r>
+    </w:p>
+    <w:p>
+      <w:pPr>
+        <w:pStyle w:val="PargrafodaLista"/>
+        <w:spacing w:after="240"/>
+        <w:rPr>
+          <w:lang w:val="en-US"/>
+        </w:rPr>
+      </w:pPr>
+      <w:r>
+        <w:rPr>
+          <w:lang w:val="en-US"/>
+        </w:rPr>
+        <w:t xml:space="preserve">AI35 – Code Inspection </w:t>
+      </w:r>
+      <w:proofErr w:type="spellStart"/>
+      <w:r>
+        <w:rPr>
+          <w:lang w:val="en-US"/>
+        </w:rPr>
+        <w:t>Followup</w:t>
+      </w:r>
+      <w:proofErr w:type="spellEnd"/>
+      <w:r>
+        <w:rPr>
+          <w:lang w:val="en-US"/>
+        </w:rPr>
+        <w:t xml:space="preserve"> – RG &amp; JM </w:t>
+      </w:r>
+    </w:p>
+    <w:p>
+      <w:pPr>
+        <w:pStyle w:val="PargrafodaLista"/>
+        <w:spacing w:after="240"/>
+        <w:rPr>
+          <w:lang w:val="en-US"/>
+        </w:rPr>
+      </w:pPr>
+      <w:r>
+        <w:rPr>
+          <w:lang w:val="en-US"/>
+        </w:rPr>
+        <w:lastRenderedPageBreak/>
+        <w:t>AI36</w:t>
+      </w:r>
+      <w:r>
+        <w:rPr>
+          <w:lang w:val="en-US"/>
+        </w:rPr>
+        <w:t xml:space="preserve"> – Finish all the coding tasks already started </w:t>
+      </w:r>
+      <w:r>
+        <w:rPr>
+          <w:lang w:val="en-US"/>
+        </w:rPr>
+        <w:t>–</w:t>
+      </w:r>
+      <w:r>
+        <w:rPr>
+          <w:lang w:val="en-US"/>
+        </w:rPr>
+        <w:t xml:space="preserve"> </w:t>
+      </w:r>
+      <w:r>
+        <w:rPr>
+          <w:lang w:val="en-US"/>
+        </w:rPr>
+        <w:t xml:space="preserve">DS &amp; JG &amp; MO &amp; CM &amp; FB &amp; JM </w:t>
+      </w:r>
+    </w:p>
+    <w:p>
+      <w:pPr>
+        <w:pStyle w:val="PargrafodaLista"/>
+        <w:numPr>
+          <w:ilvl w:val="0"/>
+          <w:numId w:val="18"/>
+        </w:numPr>
+        <w:spacing w:after="200"/>
+        <w:rPr>
+          <w:lang w:val="en-US"/>
+        </w:rPr>
+      </w:pPr>
+      <w:r>
+        <w:rPr>
+          <w:lang w:val="en-US"/>
+        </w:rPr>
+        <w:t>AI37 - Start “Settings”, “Shortcuts” and “Inactivity detection” coding – JM &amp; DJ &amp; RG</w:t>
+      </w:r>
+      <w:bookmarkStart w:id="0" w:name="_GoBack"/>
+      <w:bookmarkEnd w:id="0"/>
+    </w:p>
+    <w:p>
+      <w:pPr>
+        <w:pStyle w:val="PargrafodaLista"/>
+        <w:spacing w:after="240"/>
+        <w:rPr>
+          <w:lang w:val="en-US"/>
+        </w:rPr>
+      </w:pPr>
+    </w:p>
+    <w:p>
+      <w:pPr>
+        <w:pStyle w:val="PargrafodaLista"/>
+        <w:spacing w:after="240"/>
+        <w:rPr>
+          <w:lang w:val="en-US"/>
+        </w:rPr>
+      </w:pPr>
     </w:p>
     <w:p>
       <w:pPr>
@@ -1740,11 +2368,19 @@
         </w:rPr>
         <w:t xml:space="preserve">:00; Moderator: </w:t>
       </w:r>
-      <w:r>
-        <w:rPr>
-          <w:lang w:val="en-US"/>
-        </w:rPr>
-        <w:t xml:space="preserve">João </w:t>
+      <w:proofErr w:type="spellStart"/>
+      <w:r>
+        <w:rPr>
+          <w:lang w:val="en-US"/>
+        </w:rPr>
+        <w:t>João</w:t>
+      </w:r>
+      <w:proofErr w:type="spellEnd"/>
+      <w:r>
+        <w:rPr>
+          <w:lang w:val="en-US"/>
+        </w:rPr>
+        <w:t xml:space="preserve"> </w:t>
       </w:r>
       <w:proofErr w:type="spellStart"/>
       <w:r>
@@ -1934,7 +2570,7 @@
   </w:p>
   <w:p>
     <w:pPr>
-      <w:pStyle w:val="Header"/>
+      <w:pStyle w:val="Cabealho"/>
       <w:rPr>
         <w:lang w:val="en-US"/>
       </w:rPr>
@@ -2510,6 +3146,119 @@
     </w:lvl>
   </w:abstractNum>
   <w:abstractNum w:abstractNumId="5">
+    <w:nsid w:val="2CA32619"/>
+    <w:multiLevelType w:val="hybridMultilevel"/>
+    <w:tmpl w:val="97C875D0"/>
+    <w:lvl w:ilvl="0" w:tplc="08160001">
+      <w:start w:val="1"/>
+      <w:numFmt w:val="bullet"/>
+      <w:lvlText w:val=""/>
+      <w:lvlJc w:val="left"/>
+      <w:pPr>
+        <w:ind w:left="720" w:hanging="360"/>
+      </w:pPr>
+      <w:rPr>
+        <w:rFonts w:ascii="Symbol" w:hAnsi="Symbol" w:hint="default"/>
+      </w:rPr>
+    </w:lvl>
+    <w:lvl w:ilvl="1" w:tplc="08160003" w:tentative="1">
+      <w:start w:val="1"/>
+      <w:numFmt w:val="bullet"/>
+      <w:lvlText w:val="o"/>
+      <w:lvlJc w:val="left"/>
+      <w:pPr>
+        <w:ind w:left="1440" w:hanging="360"/>
+      </w:pPr>
+      <w:rPr>
+        <w:rFonts w:ascii="Courier New" w:hAnsi="Courier New" w:cs="Courier New" w:hint="default"/>
+      </w:rPr>
+    </w:lvl>
+    <w:lvl w:ilvl="2" w:tplc="08160005" w:tentative="1">
+      <w:start w:val="1"/>
+      <w:numFmt w:val="bullet"/>
+      <w:lvlText w:val=""/>
+      <w:lvlJc w:val="left"/>
+      <w:pPr>
+        <w:ind w:left="2160" w:hanging="360"/>
+      </w:pPr>
+      <w:rPr>
+        <w:rFonts w:ascii="Wingdings" w:hAnsi="Wingdings" w:hint="default"/>
+      </w:rPr>
+    </w:lvl>
+    <w:lvl w:ilvl="3" w:tplc="08160001" w:tentative="1">
+      <w:start w:val="1"/>
+      <w:numFmt w:val="bullet"/>
+      <w:lvlText w:val=""/>
+      <w:lvlJc w:val="left"/>
+      <w:pPr>
+        <w:ind w:left="2880" w:hanging="360"/>
+      </w:pPr>
+      <w:rPr>
+        <w:rFonts w:ascii="Symbol" w:hAnsi="Symbol" w:hint="default"/>
+      </w:rPr>
+    </w:lvl>
+    <w:lvl w:ilvl="4" w:tplc="08160003" w:tentative="1">
+      <w:start w:val="1"/>
+      <w:numFmt w:val="bullet"/>
+      <w:lvlText w:val="o"/>
+      <w:lvlJc w:val="left"/>
+      <w:pPr>
+        <w:ind w:left="3600" w:hanging="360"/>
+      </w:pPr>
+      <w:rPr>
+        <w:rFonts w:ascii="Courier New" w:hAnsi="Courier New" w:cs="Courier New" w:hint="default"/>
+      </w:rPr>
+    </w:lvl>
+    <w:lvl w:ilvl="5" w:tplc="08160005" w:tentative="1">
+      <w:start w:val="1"/>
+      <w:numFmt w:val="bullet"/>
+      <w:lvlText w:val=""/>
+      <w:lvlJc w:val="left"/>
+      <w:pPr>
+        <w:ind w:left="4320" w:hanging="360"/>
+      </w:pPr>
+      <w:rPr>
+        <w:rFonts w:ascii="Wingdings" w:hAnsi="Wingdings" w:hint="default"/>
+      </w:rPr>
+    </w:lvl>
+    <w:lvl w:ilvl="6" w:tplc="08160001" w:tentative="1">
+      <w:start w:val="1"/>
+      <w:numFmt w:val="bullet"/>
+      <w:lvlText w:val=""/>
+      <w:lvlJc w:val="left"/>
+      <w:pPr>
+        <w:ind w:left="5040" w:hanging="360"/>
+      </w:pPr>
+      <w:rPr>
+        <w:rFonts w:ascii="Symbol" w:hAnsi="Symbol" w:hint="default"/>
+      </w:rPr>
+    </w:lvl>
+    <w:lvl w:ilvl="7" w:tplc="08160003" w:tentative="1">
+      <w:start w:val="1"/>
+      <w:numFmt w:val="bullet"/>
+      <w:lvlText w:val="o"/>
+      <w:lvlJc w:val="left"/>
+      <w:pPr>
+        <w:ind w:left="5760" w:hanging="360"/>
+      </w:pPr>
+      <w:rPr>
+        <w:rFonts w:ascii="Courier New" w:hAnsi="Courier New" w:cs="Courier New" w:hint="default"/>
+      </w:rPr>
+    </w:lvl>
+    <w:lvl w:ilvl="8" w:tplc="08160005" w:tentative="1">
+      <w:start w:val="1"/>
+      <w:numFmt w:val="bullet"/>
+      <w:lvlText w:val=""/>
+      <w:lvlJc w:val="left"/>
+      <w:pPr>
+        <w:ind w:left="6480" w:hanging="360"/>
+      </w:pPr>
+      <w:rPr>
+        <w:rFonts w:ascii="Wingdings" w:hAnsi="Wingdings" w:hint="default"/>
+      </w:rPr>
+    </w:lvl>
+  </w:abstractNum>
+  <w:abstractNum w:abstractNumId="6">
     <w:nsid w:val="35EF3ED6"/>
     <w:multiLevelType w:val="multilevel"/>
     <w:tmpl w:val="B074EC22"/>
@@ -2703,7 +3452,7 @@
       </w:rPr>
     </w:lvl>
   </w:abstractNum>
-  <w:abstractNum w:abstractNumId="6">
+  <w:abstractNum w:abstractNumId="7">
     <w:nsid w:val="39B75A16"/>
     <w:multiLevelType w:val="hybridMultilevel"/>
     <w:tmpl w:val="DB8C3206"/>
@@ -2792,7 +3541,7 @@
       </w:pPr>
     </w:lvl>
   </w:abstractNum>
-  <w:abstractNum w:abstractNumId="7">
+  <w:abstractNum w:abstractNumId="8">
     <w:nsid w:val="3DA358E8"/>
     <w:multiLevelType w:val="hybridMultilevel"/>
     <w:tmpl w:val="2A346DD2"/>
@@ -2905,7 +3654,120 @@
       </w:rPr>
     </w:lvl>
   </w:abstractNum>
-  <w:abstractNum w:abstractNumId="8">
+  <w:abstractNum w:abstractNumId="9">
+    <w:nsid w:val="42A87085"/>
+    <w:multiLevelType w:val="hybridMultilevel"/>
+    <w:tmpl w:val="9D6CE966"/>
+    <w:lvl w:ilvl="0" w:tplc="08160001">
+      <w:start w:val="1"/>
+      <w:numFmt w:val="bullet"/>
+      <w:lvlText w:val=""/>
+      <w:lvlJc w:val="left"/>
+      <w:pPr>
+        <w:ind w:left="720" w:hanging="360"/>
+      </w:pPr>
+      <w:rPr>
+        <w:rFonts w:ascii="Symbol" w:hAnsi="Symbol" w:hint="default"/>
+      </w:rPr>
+    </w:lvl>
+    <w:lvl w:ilvl="1" w:tplc="08160003">
+      <w:start w:val="1"/>
+      <w:numFmt w:val="bullet"/>
+      <w:lvlText w:val="o"/>
+      <w:lvlJc w:val="left"/>
+      <w:pPr>
+        <w:ind w:left="1440" w:hanging="360"/>
+      </w:pPr>
+      <w:rPr>
+        <w:rFonts w:ascii="Courier New" w:hAnsi="Courier New" w:cs="Courier New" w:hint="default"/>
+      </w:rPr>
+    </w:lvl>
+    <w:lvl w:ilvl="2" w:tplc="08160005" w:tentative="1">
+      <w:start w:val="1"/>
+      <w:numFmt w:val="bullet"/>
+      <w:lvlText w:val=""/>
+      <w:lvlJc w:val="left"/>
+      <w:pPr>
+        <w:ind w:left="2160" w:hanging="360"/>
+      </w:pPr>
+      <w:rPr>
+        <w:rFonts w:ascii="Wingdings" w:hAnsi="Wingdings" w:hint="default"/>
+      </w:rPr>
+    </w:lvl>
+    <w:lvl w:ilvl="3" w:tplc="08160001" w:tentative="1">
+      <w:start w:val="1"/>
+      <w:numFmt w:val="bullet"/>
+      <w:lvlText w:val=""/>
+      <w:lvlJc w:val="left"/>
+      <w:pPr>
+        <w:ind w:left="2880" w:hanging="360"/>
+      </w:pPr>
+      <w:rPr>
+        <w:rFonts w:ascii="Symbol" w:hAnsi="Symbol" w:hint="default"/>
+      </w:rPr>
+    </w:lvl>
+    <w:lvl w:ilvl="4" w:tplc="08160003" w:tentative="1">
+      <w:start w:val="1"/>
+      <w:numFmt w:val="bullet"/>
+      <w:lvlText w:val="o"/>
+      <w:lvlJc w:val="left"/>
+      <w:pPr>
+        <w:ind w:left="3600" w:hanging="360"/>
+      </w:pPr>
+      <w:rPr>
+        <w:rFonts w:ascii="Courier New" w:hAnsi="Courier New" w:cs="Courier New" w:hint="default"/>
+      </w:rPr>
+    </w:lvl>
+    <w:lvl w:ilvl="5" w:tplc="08160005" w:tentative="1">
+      <w:start w:val="1"/>
+      <w:numFmt w:val="bullet"/>
+      <w:lvlText w:val=""/>
+      <w:lvlJc w:val="left"/>
+      <w:pPr>
+        <w:ind w:left="4320" w:hanging="360"/>
+      </w:pPr>
+      <w:rPr>
+        <w:rFonts w:ascii="Wingdings" w:hAnsi="Wingdings" w:hint="default"/>
+      </w:rPr>
+    </w:lvl>
+    <w:lvl w:ilvl="6" w:tplc="08160001" w:tentative="1">
+      <w:start w:val="1"/>
+      <w:numFmt w:val="bullet"/>
+      <w:lvlText w:val=""/>
+      <w:lvlJc w:val="left"/>
+      <w:pPr>
+        <w:ind w:left="5040" w:hanging="360"/>
+      </w:pPr>
+      <w:rPr>
+        <w:rFonts w:ascii="Symbol" w:hAnsi="Symbol" w:hint="default"/>
+      </w:rPr>
+    </w:lvl>
+    <w:lvl w:ilvl="7" w:tplc="08160003" w:tentative="1">
+      <w:start w:val="1"/>
+      <w:numFmt w:val="bullet"/>
+      <w:lvlText w:val="o"/>
+      <w:lvlJc w:val="left"/>
+      <w:pPr>
+        <w:ind w:left="5760" w:hanging="360"/>
+      </w:pPr>
+      <w:rPr>
+        <w:rFonts w:ascii="Courier New" w:hAnsi="Courier New" w:cs="Courier New" w:hint="default"/>
+      </w:rPr>
+    </w:lvl>
+    <w:lvl w:ilvl="8" w:tplc="08160005" w:tentative="1">
+      <w:start w:val="1"/>
+      <w:numFmt w:val="bullet"/>
+      <w:lvlText w:val=""/>
+      <w:lvlJc w:val="left"/>
+      <w:pPr>
+        <w:ind w:left="6480" w:hanging="360"/>
+      </w:pPr>
+      <w:rPr>
+        <w:rFonts w:ascii="Wingdings" w:hAnsi="Wingdings" w:hint="default"/>
+      </w:rPr>
+    </w:lvl>
+  </w:abstractNum>
+  <w:abstractNum w:abstractNumId="10">
     <w:nsid w:val="47097508"/>
     <w:multiLevelType w:val="hybridMultilevel"/>
     <w:tmpl w:val="19449114"/>
@@ -3018,7 +3880,7 @@
       </w:rPr>
     </w:lvl>
   </w:abstractNum>
-  <w:abstractNum w:abstractNumId="9">
+  <w:abstractNum w:abstractNumId="11">
     <w:nsid w:val="48B34016"/>
     <w:multiLevelType w:val="hybridMultilevel"/>
     <w:tmpl w:val="2390BFA8"/>
@@ -3131,7 +3993,7 @@
       </w:rPr>
     </w:lvl>
   </w:abstractNum>
-  <w:abstractNum w:abstractNumId="10">
+  <w:abstractNum w:abstractNumId="12">
     <w:nsid w:val="4C534F6C"/>
     <w:multiLevelType w:val="multilevel"/>
     <w:tmpl w:val="6340E3D2"/>
@@ -3316,7 +4178,7 @@
       </w:rPr>
     </w:lvl>
   </w:abstractNum>
-  <w:abstractNum w:abstractNumId="11">
+  <w:abstractNum w:abstractNumId="13">
     <w:nsid w:val="692328BC"/>
     <w:multiLevelType w:val="hybridMultilevel"/>
     <w:tmpl w:val="DFD2289E"/>
@@ -3429,7 +4291,7 @@
       </w:rPr>
     </w:lvl>
   </w:abstractNum>
-  <w:abstractNum w:abstractNumId="12">
+  <w:abstractNum w:abstractNumId="14">
     <w:nsid w:val="6BB677EA"/>
     <w:multiLevelType w:val="hybridMultilevel"/>
     <w:tmpl w:val="FA02AE98"/>
@@ -3542,7 +4404,7 @@
       </w:rPr>
     </w:lvl>
   </w:abstractNum>
-  <w:abstractNum w:abstractNumId="13">
+  <w:abstractNum w:abstractNumId="15">
     <w:nsid w:val="71134360"/>
     <w:multiLevelType w:val="hybridMultilevel"/>
     <w:tmpl w:val="471437EC"/>
@@ -3655,7 +4517,120 @@
       </w:rPr>
     </w:lvl>
   </w:abstractNum>
-  <w:abstractNum w:abstractNumId="14">
+  <w:abstractNum w:abstractNumId="16">
+    <w:nsid w:val="7133771C"/>
+    <w:multiLevelType w:val="hybridMultilevel"/>
+    <w:tmpl w:val="9F44778A"/>
+    <w:lvl w:ilvl="0" w:tplc="08160001">
+      <w:start w:val="1"/>
+      <w:numFmt w:val="bullet"/>
+      <w:lvlText w:val=""/>
+      <w:lvlJc w:val="left"/>
+      <w:pPr>
+        <w:ind w:left="720" w:hanging="360"/>
+      </w:pPr>
+      <w:rPr>
+        <w:rFonts w:ascii="Symbol" w:hAnsi="Symbol" w:hint="default"/>
+      </w:rPr>
+    </w:lvl>
+    <w:lvl w:ilvl="1" w:tplc="08160003" w:tentative="1">
+      <w:start w:val="1"/>
+      <w:numFmt w:val="bullet"/>
+      <w:lvlText w:val="o"/>
+      <w:lvlJc w:val="left"/>
+      <w:pPr>
+        <w:ind w:left="1440" w:hanging="360"/>
+      </w:pPr>
+      <w:rPr>
+        <w:rFonts w:ascii="Courier New" w:hAnsi="Courier New" w:cs="Courier New" w:hint="default"/>
+      </w:rPr>
+    </w:lvl>
+    <w:lvl w:ilvl="2" w:tplc="08160005" w:tentative="1">
+      <w:start w:val="1"/>
+      <w:numFmt w:val="bullet"/>
+      <w:lvlText w:val=""/>
+      <w:lvlJc w:val="left"/>
+      <w:pPr>
+        <w:ind w:left="2160" w:hanging="360"/>
+      </w:pPr>
+      <w:rPr>
+        <w:rFonts w:ascii="Wingdings" w:hAnsi="Wingdings" w:hint="default"/>
+      </w:rPr>
+    </w:lvl>
+    <w:lvl w:ilvl="3" w:tplc="08160001" w:tentative="1">
+      <w:start w:val="1"/>
+      <w:numFmt w:val="bullet"/>
+      <w:lvlText w:val=""/>
+      <w:lvlJc w:val="left"/>
+      <w:pPr>
+        <w:ind w:left="2880" w:hanging="360"/>
+      </w:pPr>
+      <w:rPr>
+        <w:rFonts w:ascii="Symbol" w:hAnsi="Symbol" w:hint="default"/>
+      </w:rPr>
+    </w:lvl>
+    <w:lvl w:ilvl="4" w:tplc="08160003" w:tentative="1">
+      <w:start w:val="1"/>
+      <w:numFmt w:val="bullet"/>
+      <w:lvlText w:val="o"/>
+      <w:lvlJc w:val="left"/>
+      <w:pPr>
+        <w:ind w:left="3600" w:hanging="360"/>
+      </w:pPr>
+      <w:rPr>
+        <w:rFonts w:ascii="Courier New" w:hAnsi="Courier New" w:cs="Courier New" w:hint="default"/>
+      </w:rPr>
+    </w:lvl>
+    <w:lvl w:ilvl="5" w:tplc="08160005" w:tentative="1">
+      <w:start w:val="1"/>
+      <w:numFmt w:val="bullet"/>
+      <w:lvlText w:val=""/>
+      <w:lvlJc w:val="left"/>
+      <w:pPr>
+        <w:ind w:left="4320" w:hanging="360"/>
+      </w:pPr>
+      <w:rPr>
+        <w:rFonts w:ascii="Wingdings" w:hAnsi="Wingdings" w:hint="default"/>
+      </w:rPr>
+    </w:lvl>
+    <w:lvl w:ilvl="6" w:tplc="08160001" w:tentative="1">
+      <w:start w:val="1"/>
+      <w:numFmt w:val="bullet"/>
+      <w:lvlText w:val=""/>
+      <w:lvlJc w:val="left"/>
+      <w:pPr>
+        <w:ind w:left="5040" w:hanging="360"/>
+      </w:pPr>
+      <w:rPr>
+        <w:rFonts w:ascii="Symbol" w:hAnsi="Symbol" w:hint="default"/>
+      </w:rPr>
+    </w:lvl>
+    <w:lvl w:ilvl="7" w:tplc="08160003" w:tentative="1">
+      <w:start w:val="1"/>
+      <w:numFmt w:val="bullet"/>
+      <w:lvlText w:val="o"/>
+      <w:lvlJc w:val="left"/>
+      <w:pPr>
+        <w:ind w:left="5760" w:hanging="360"/>
+      </w:pPr>
+      <w:rPr>
+        <w:rFonts w:ascii="Courier New" w:hAnsi="Courier New" w:cs="Courier New" w:hint="default"/>
+      </w:rPr>
+    </w:lvl>
+    <w:lvl w:ilvl="8" w:tplc="08160005" w:tentative="1">
+      <w:start w:val="1"/>
+      <w:numFmt w:val="bullet"/>
+      <w:lvlText w:val=""/>
+      <w:lvlJc w:val="left"/>
+      <w:pPr>
+        <w:ind w:left="6480" w:hanging="360"/>
+      </w:pPr>
+      <w:rPr>
+        <w:rFonts w:ascii="Wingdings" w:hAnsi="Wingdings" w:hint="default"/>
+      </w:rPr>
+    </w:lvl>
+  </w:abstractNum>
+  <w:abstractNum w:abstractNumId="17">
     <w:nsid w:val="786A4514"/>
     <w:multiLevelType w:val="hybridMultilevel"/>
     <w:tmpl w:val="C34828AC"/>
@@ -3769,49 +4744,58 @@
     </w:lvl>
   </w:abstractNum>
   <w:num w:numId="1">
-    <w:abstractNumId w:val="10"/>
+    <w:abstractNumId w:val="12"/>
   </w:num>
   <w:num w:numId="2">
-    <w:abstractNumId w:val="5"/>
+    <w:abstractNumId w:val="6"/>
   </w:num>
   <w:num w:numId="3">
     <w:abstractNumId w:val="4"/>
   </w:num>
   <w:num w:numId="4">
-    <w:abstractNumId w:val="9"/>
+    <w:abstractNumId w:val="11"/>
   </w:num>
   <w:num w:numId="5">
-    <w:abstractNumId w:val="7"/>
+    <w:abstractNumId w:val="8"/>
   </w:num>
   <w:num w:numId="6">
     <w:abstractNumId w:val="3"/>
   </w:num>
   <w:num w:numId="7">
+    <w:abstractNumId w:val="15"/>
+  </w:num>
+  <w:num w:numId="8">
     <w:abstractNumId w:val="13"/>
   </w:num>
-  <w:num w:numId="8">
-    <w:abstractNumId w:val="11"/>
-  </w:num>
   <w:num w:numId="9">
-    <w:abstractNumId w:val="6"/>
+    <w:abstractNumId w:val="7"/>
   </w:num>
   <w:num w:numId="10">
-    <w:abstractNumId w:val="14"/>
+    <w:abstractNumId w:val="17"/>
   </w:num>
   <w:num w:numId="11">
-    <w:abstractNumId w:val="12"/>
+    <w:abstractNumId w:val="14"/>
   </w:num>
   <w:num w:numId="12">
     <w:abstractNumId w:val="2"/>
   </w:num>
   <w:num w:numId="13">
-    <w:abstractNumId w:val="8"/>
+    <w:abstractNumId w:val="10"/>
   </w:num>
   <w:num w:numId="14">
     <w:abstractNumId w:val="0"/>
   </w:num>
   <w:num w:numId="15">
     <w:abstractNumId w:val="1"/>
+  </w:num>
+  <w:num w:numId="16">
+    <w:abstractNumId w:val="9"/>
+  </w:num>
+  <w:num w:numId="17">
+    <w:abstractNumId w:val="5"/>
+  </w:num>
+  <w:num w:numId="18">
+    <w:abstractNumId w:val="16"/>
   </w:num>
 </w:numbering>
 </file>
@@ -4218,13 +5202,13 @@
       <w:lang w:eastAsia="pt-PT"/>
     </w:rPr>
   </w:style>
-  <w:style w:type="character" w:default="1" w:styleId="DefaultParagraphFont">
+  <w:style w:type="character" w:default="1" w:styleId="Tipodeletrapredefinidodopargrafo">
     <w:name w:val="Default Paragraph Font"/>
     <w:uiPriority w:val="1"/>
     <w:semiHidden/>
     <w:unhideWhenUsed/>
   </w:style>
-  <w:style w:type="table" w:default="1" w:styleId="TableNormal">
+  <w:style w:type="table" w:default="1" w:styleId="Tabelanormal">
     <w:name w:val="Normal Table"/>
     <w:uiPriority w:val="99"/>
     <w:semiHidden/>
@@ -4239,16 +5223,16 @@
       </w:tblCellMar>
     </w:tblPr>
   </w:style>
-  <w:style w:type="numbering" w:default="1" w:styleId="NoList">
+  <w:style w:type="numbering" w:default="1" w:styleId="Semlista">
     <w:name w:val="No List"/>
     <w:uiPriority w:val="99"/>
     <w:semiHidden/>
     <w:unhideWhenUsed/>
   </w:style>
-  <w:style w:type="paragraph" w:styleId="Header">
+  <w:style w:type="paragraph" w:styleId="Cabealho">
     <w:name w:val="header"/>
     <w:basedOn w:val="Normal"/>
-    <w:link w:val="HeaderChar"/>
+    <w:link w:val="CabealhoCarter"/>
     <w:uiPriority w:val="99"/>
     <w:unhideWhenUsed/>
     <w:rsid w:val="00822ABA"/>
@@ -4260,17 +5244,17 @@
       <w:spacing w:line="240" w:lineRule="auto"/>
     </w:pPr>
   </w:style>
-  <w:style w:type="character" w:customStyle="1" w:styleId="HeaderChar">
-    <w:name w:val="Header Char"/>
-    <w:basedOn w:val="DefaultParagraphFont"/>
-    <w:link w:val="Header"/>
+  <w:style w:type="character" w:customStyle="1" w:styleId="CabealhoCarter">
+    <w:name w:val="Cabeçalho Caráter"/>
+    <w:basedOn w:val="Tipodeletrapredefinidodopargrafo"/>
+    <w:link w:val="Cabealho"/>
     <w:uiPriority w:val="99"/>
     <w:rsid w:val="00822ABA"/>
   </w:style>
-  <w:style w:type="paragraph" w:styleId="Footer">
+  <w:style w:type="paragraph" w:styleId="Rodap">
     <w:name w:val="footer"/>
     <w:basedOn w:val="Normal"/>
-    <w:link w:val="FooterChar"/>
+    <w:link w:val="RodapCarter"/>
     <w:uiPriority w:val="99"/>
     <w:unhideWhenUsed/>
     <w:rsid w:val="00822ABA"/>
@@ -4282,14 +5266,14 @@
       <w:spacing w:line="240" w:lineRule="auto"/>
     </w:pPr>
   </w:style>
-  <w:style w:type="character" w:customStyle="1" w:styleId="FooterChar">
-    <w:name w:val="Footer Char"/>
-    <w:basedOn w:val="DefaultParagraphFont"/>
-    <w:link w:val="Footer"/>
+  <w:style w:type="character" w:customStyle="1" w:styleId="RodapCarter">
+    <w:name w:val="Rodapé Caráter"/>
+    <w:basedOn w:val="Tipodeletrapredefinidodopargrafo"/>
+    <w:link w:val="Rodap"/>
     <w:uiPriority w:val="99"/>
     <w:rsid w:val="00822ABA"/>
   </w:style>
-  <w:style w:type="paragraph" w:styleId="ListParagraph">
+  <w:style w:type="paragraph" w:styleId="PargrafodaLista">
     <w:name w:val="List Paragraph"/>
     <w:basedOn w:val="Normal"/>
     <w:uiPriority w:val="34"/>
@@ -4300,9 +5284,9 @@
       <w:contextualSpacing/>
     </w:pPr>
   </w:style>
-  <w:style w:type="character" w:styleId="CommentReference">
+  <w:style w:type="character" w:styleId="Refdecomentrio">
     <w:name w:val="annotation reference"/>
-    <w:basedOn w:val="DefaultParagraphFont"/>
+    <w:basedOn w:val="Tipodeletrapredefinidodopargrafo"/>
     <w:uiPriority w:val="99"/>
     <w:semiHidden/>
     <w:unhideWhenUsed/>
@@ -4312,10 +5296,10 @@
       <w:szCs w:val="16"/>
     </w:rPr>
   </w:style>
-  <w:style w:type="paragraph" w:styleId="CommentText">
+  <w:style w:type="paragraph" w:styleId="Textodecomentrio">
     <w:name w:val="annotation text"/>
     <w:basedOn w:val="Normal"/>
-    <w:link w:val="CommentTextChar"/>
+    <w:link w:val="TextodecomentrioCarter"/>
     <w:uiPriority w:val="99"/>
     <w:unhideWhenUsed/>
     <w:rsid w:val="006F1AE7"/>
@@ -4327,10 +5311,10 @@
       <w:szCs w:val="20"/>
     </w:rPr>
   </w:style>
-  <w:style w:type="character" w:customStyle="1" w:styleId="CommentTextChar">
-    <w:name w:val="Comment Text Char"/>
-    <w:basedOn w:val="DefaultParagraphFont"/>
-    <w:link w:val="CommentText"/>
+  <w:style w:type="character" w:customStyle="1" w:styleId="TextodecomentrioCarter">
+    <w:name w:val="Texto de comentário Caráter"/>
+    <w:basedOn w:val="Tipodeletrapredefinidodopargrafo"/>
+    <w:link w:val="Textodecomentrio"/>
     <w:uiPriority w:val="99"/>
     <w:rsid w:val="006F1AE7"/>
     <w:rPr>
@@ -4341,11 +5325,11 @@
       <w:lang w:eastAsia="pt-PT"/>
     </w:rPr>
   </w:style>
-  <w:style w:type="paragraph" w:styleId="CommentSubject">
+  <w:style w:type="paragraph" w:styleId="Assuntodecomentrio">
     <w:name w:val="annotation subject"/>
-    <w:basedOn w:val="CommentText"/>
-    <w:next w:val="CommentText"/>
-    <w:link w:val="CommentSubjectChar"/>
+    <w:basedOn w:val="Textodecomentrio"/>
+    <w:next w:val="Textodecomentrio"/>
+    <w:link w:val="AssuntodecomentrioCarter"/>
     <w:uiPriority w:val="99"/>
     <w:semiHidden/>
     <w:unhideWhenUsed/>
@@ -4355,10 +5339,10 @@
       <w:bCs/>
     </w:rPr>
   </w:style>
-  <w:style w:type="character" w:customStyle="1" w:styleId="CommentSubjectChar">
-    <w:name w:val="Comment Subject Char"/>
-    <w:basedOn w:val="CommentTextChar"/>
-    <w:link w:val="CommentSubject"/>
+  <w:style w:type="character" w:customStyle="1" w:styleId="AssuntodecomentrioCarter">
+    <w:name w:val="Assunto de comentário Caráter"/>
+    <w:basedOn w:val="TextodecomentrioCarter"/>
+    <w:link w:val="Assuntodecomentrio"/>
     <w:uiPriority w:val="99"/>
     <w:semiHidden/>
     <w:rsid w:val="006F1AE7"/>
@@ -4372,10 +5356,10 @@
       <w:lang w:eastAsia="pt-PT"/>
     </w:rPr>
   </w:style>
-  <w:style w:type="paragraph" w:styleId="BalloonText">
+  <w:style w:type="paragraph" w:styleId="Textodebalo">
     <w:name w:val="Balloon Text"/>
     <w:basedOn w:val="Normal"/>
-    <w:link w:val="BalloonTextChar"/>
+    <w:link w:val="TextodebaloCarter"/>
     <w:uiPriority w:val="99"/>
     <w:semiHidden/>
     <w:unhideWhenUsed/>
@@ -4389,10 +5373,10 @@
       <w:szCs w:val="16"/>
     </w:rPr>
   </w:style>
-  <w:style w:type="character" w:customStyle="1" w:styleId="BalloonTextChar">
-    <w:name w:val="Balloon Text Char"/>
-    <w:basedOn w:val="DefaultParagraphFont"/>
-    <w:link w:val="BalloonText"/>
+  <w:style w:type="character" w:customStyle="1" w:styleId="TextodebaloCarter">
+    <w:name w:val="Texto de balão Caráter"/>
+    <w:basedOn w:val="Tipodeletrapredefinidodopargrafo"/>
+    <w:link w:val="Textodebalo"/>
     <w:uiPriority w:val="99"/>
     <w:semiHidden/>
     <w:rsid w:val="006F1AE7"/>
@@ -4404,9 +5388,9 @@
       <w:lang w:eastAsia="pt-PT"/>
     </w:rPr>
   </w:style>
-  <w:style w:type="character" w:styleId="PlaceholderText">
+  <w:style w:type="character" w:styleId="TextodoMarcadordePosio">
     <w:name w:val="Placeholder Text"/>
-    <w:basedOn w:val="DefaultParagraphFont"/>
+    <w:basedOn w:val="Tipodeletrapredefinidodopargrafo"/>
     <w:uiPriority w:val="99"/>
     <w:semiHidden/>
     <w:rsid w:val="00471D1A"/>
@@ -4683,7 +5667,7 @@
 </file>
 
 <file path=customXml/itemProps1.xml><?xml version="1.0" encoding="utf-8"?>
-<ds:datastoreItem xmlns:ds="http://schemas.openxmlformats.org/officeDocument/2006/customXml" ds:itemID="{594CE338-6DBE-438B-A006-1988946CF577}">
+<ds:datastoreItem xmlns:ds="http://schemas.openxmlformats.org/officeDocument/2006/customXml" ds:itemID="{1F7136BE-55C3-4B7F-96D4-275F3922F708}">
   <ds:schemaRefs>
     <ds:schemaRef ds:uri="http://schemas.openxmlformats.org/officeDocument/2006/bibliography"/>
   </ds:schemaRefs>

</xml_diff>